<commit_message>
update doc & packages
</commit_message>
<xml_diff>
--- a/Documentation/Architecture/MDE Tool - How to use and Fonctionalities.docx
+++ b/Documentation/Architecture/MDE Tool - How to use and Fonctionalities.docx
@@ -7205,6 +7205,147 @@
         </w:rPr>
       </w:pPr>
     </w:p>
+    <w:p>
+      <w:pPr>
+        <w:rPr>
+          <w:lang w:val="en-US"/>
+        </w:rPr>
+      </w:pPr>
+    </w:p>
+    <w:p>
+      <w:pPr>
+        <w:rPr>
+          <w:lang w:val="en-US"/>
+        </w:rPr>
+      </w:pPr>
+      <w:r>
+        <w:rPr>
+          <w:lang w:val="en-US"/>
+        </w:rPr>
+        <w:lastRenderedPageBreak/>
+        <w:t xml:space="preserve">Use </w:t>
+      </w:r>
+      <w:proofErr w:type="spellStart"/>
+      <w:r>
+        <w:rPr>
+          <w:lang w:val="en-US"/>
+        </w:rPr>
+        <w:t>saxon</w:t>
+      </w:r>
+      <w:proofErr w:type="spellEnd"/>
+      <w:r>
+        <w:rPr>
+          <w:lang w:val="en-US"/>
+        </w:rPr>
+        <w:t xml:space="preserve"> as the transformer in java:</w:t>
+      </w:r>
+    </w:p>
+    <w:p>
+      <w:pPr>
+        <w:pStyle w:val="Paragraphedeliste"/>
+        <w:numPr>
+          <w:ilvl w:val="0"/>
+          <w:numId w:val="16"/>
+        </w:numPr>
+        <w:rPr>
+          <w:lang w:val="en-US"/>
+        </w:rPr>
+      </w:pPr>
+      <w:r>
+        <w:rPr>
+          <w:lang w:val="en-US"/>
+        </w:rPr>
+        <w:t xml:space="preserve">Add saxon.jar to </w:t>
+      </w:r>
+      <w:proofErr w:type="spellStart"/>
+      <w:r>
+        <w:rPr>
+          <w:lang w:val="en-US"/>
+        </w:rPr>
+        <w:t>classpath</w:t>
+      </w:r>
+      <w:proofErr w:type="spellEnd"/>
+    </w:p>
+    <w:p>
+      <w:pPr>
+        <w:ind w:left="360"/>
+        <w:rPr>
+          <w:lang w:val="en-US"/>
+        </w:rPr>
+      </w:pPr>
+      <w:hyperlink r:id="rId40" w:history="1">
+        <w:r>
+          <w:rPr>
+            <w:rStyle w:val="Lienhypertexte"/>
+            <w:lang w:val="en-US"/>
+          </w:rPr>
+          <w:t>https://stackoverflow.com/questions/50232557/visual-studio-code-java-extension-how-to-add-a-jar-to-classpath</w:t>
+        </w:r>
+      </w:hyperlink>
+      <w:r>
+        <w:rPr>
+          <w:lang w:val="en-US"/>
+        </w:rPr>
+        <w:t xml:space="preserve"> </w:t>
+      </w:r>
+    </w:p>
+    <w:p>
+      <w:pPr>
+        <w:pStyle w:val="Paragraphedeliste"/>
+        <w:numPr>
+          <w:ilvl w:val="0"/>
+          <w:numId w:val="16"/>
+        </w:numPr>
+        <w:rPr>
+          <w:lang w:val="en-US"/>
+        </w:rPr>
+      </w:pPr>
+      <w:r>
+        <w:rPr>
+          <w:lang w:val="en-US"/>
+        </w:rPr>
+        <w:t xml:space="preserve">Use </w:t>
+      </w:r>
+      <w:proofErr w:type="spellStart"/>
+      <w:r>
+        <w:rPr>
+          <w:lang w:val="en-US"/>
+        </w:rPr>
+        <w:t>saxon</w:t>
+      </w:r>
+      <w:proofErr w:type="spellEnd"/>
+      <w:r>
+        <w:rPr>
+          <w:lang w:val="en-US"/>
+        </w:rPr>
+        <w:t xml:space="preserve"> in Java</w:t>
+      </w:r>
+    </w:p>
+    <w:p>
+      <w:pPr>
+        <w:ind w:left="360"/>
+        <w:rPr>
+          <w:lang w:val="en-US"/>
+        </w:rPr>
+      </w:pPr>
+      <w:hyperlink r:id="rId41" w:history="1">
+        <w:r>
+          <w:rPr>
+            <w:rStyle w:val="Lienhypertexte"/>
+            <w:lang w:val="en-US"/>
+          </w:rPr>
+          <w:t>https://stackoverflow.com/questions/2968190/how-to-select-saxon-transformerfactory-in-java</w:t>
+        </w:r>
+      </w:hyperlink>
+    </w:p>
+    <w:p>
+      <w:pPr>
+        <w:ind w:left="360"/>
+        <w:rPr>
+          <w:lang w:val="en-US"/>
+        </w:rPr>
+      </w:pPr>
+    </w:p>
     <w:sectPr>
       <w:pgSz w:w="12240" w:h="15840"/>
       <w:pgMar w:top="1417" w:right="1417" w:bottom="1417" w:left="1417" w:header="708" w:footer="708" w:gutter="0"/>
@@ -7420,6 +7561,95 @@
     </w:lvl>
   </w:abstractNum>
   <w:abstractNum w:abstractNumId="2" w15:restartNumberingAfterBreak="0">
+    <w:nsid w:val="0B880C27"/>
+    <w:multiLevelType w:val="hybridMultilevel"/>
+    <w:tmpl w:val="36A486FE"/>
+    <w:lvl w:ilvl="0" w:tplc="0C0C0011">
+      <w:start w:val="1"/>
+      <w:numFmt w:val="decimal"/>
+      <w:lvlText w:val="%1)"/>
+      <w:lvlJc w:val="left"/>
+      <w:pPr>
+        <w:ind w:left="720" w:hanging="360"/>
+      </w:pPr>
+      <w:rPr>
+        <w:rFonts w:hint="default"/>
+      </w:rPr>
+    </w:lvl>
+    <w:lvl w:ilvl="1" w:tplc="0C0C0019" w:tentative="1">
+      <w:start w:val="1"/>
+      <w:numFmt w:val="lowerLetter"/>
+      <w:lvlText w:val="%2."/>
+      <w:lvlJc w:val="left"/>
+      <w:pPr>
+        <w:ind w:left="1440" w:hanging="360"/>
+      </w:pPr>
+    </w:lvl>
+    <w:lvl w:ilvl="2" w:tplc="0C0C001B" w:tentative="1">
+      <w:start w:val="1"/>
+      <w:numFmt w:val="lowerRoman"/>
+      <w:lvlText w:val="%3."/>
+      <w:lvlJc w:val="right"/>
+      <w:pPr>
+        <w:ind w:left="2160" w:hanging="180"/>
+      </w:pPr>
+    </w:lvl>
+    <w:lvl w:ilvl="3" w:tplc="0C0C000F" w:tentative="1">
+      <w:start w:val="1"/>
+      <w:numFmt w:val="decimal"/>
+      <w:lvlText w:val="%4."/>
+      <w:lvlJc w:val="left"/>
+      <w:pPr>
+        <w:ind w:left="2880" w:hanging="360"/>
+      </w:pPr>
+    </w:lvl>
+    <w:lvl w:ilvl="4" w:tplc="0C0C0019" w:tentative="1">
+      <w:start w:val="1"/>
+      <w:numFmt w:val="lowerLetter"/>
+      <w:lvlText w:val="%5."/>
+      <w:lvlJc w:val="left"/>
+      <w:pPr>
+        <w:ind w:left="3600" w:hanging="360"/>
+      </w:pPr>
+    </w:lvl>
+    <w:lvl w:ilvl="5" w:tplc="0C0C001B" w:tentative="1">
+      <w:start w:val="1"/>
+      <w:numFmt w:val="lowerRoman"/>
+      <w:lvlText w:val="%6."/>
+      <w:lvlJc w:val="right"/>
+      <w:pPr>
+        <w:ind w:left="4320" w:hanging="180"/>
+      </w:pPr>
+    </w:lvl>
+    <w:lvl w:ilvl="6" w:tplc="0C0C000F" w:tentative="1">
+      <w:start w:val="1"/>
+      <w:numFmt w:val="decimal"/>
+      <w:lvlText w:val="%7."/>
+      <w:lvlJc w:val="left"/>
+      <w:pPr>
+        <w:ind w:left="5040" w:hanging="360"/>
+      </w:pPr>
+    </w:lvl>
+    <w:lvl w:ilvl="7" w:tplc="0C0C0019" w:tentative="1">
+      <w:start w:val="1"/>
+      <w:numFmt w:val="lowerLetter"/>
+      <w:lvlText w:val="%8."/>
+      <w:lvlJc w:val="left"/>
+      <w:pPr>
+        <w:ind w:left="5760" w:hanging="360"/>
+      </w:pPr>
+    </w:lvl>
+    <w:lvl w:ilvl="8" w:tplc="0C0C001B" w:tentative="1">
+      <w:start w:val="1"/>
+      <w:numFmt w:val="lowerRoman"/>
+      <w:lvlText w:val="%9."/>
+      <w:lvlJc w:val="right"/>
+      <w:pPr>
+        <w:ind w:left="6480" w:hanging="180"/>
+      </w:pPr>
+    </w:lvl>
+  </w:abstractNum>
+  <w:abstractNum w:abstractNumId="3" w15:restartNumberingAfterBreak="0">
     <w:nsid w:val="0DE07640"/>
     <w:multiLevelType w:val="hybridMultilevel"/>
     <w:tmpl w:val="8EF84A04"/>
@@ -7532,7 +7762,7 @@
       </w:rPr>
     </w:lvl>
   </w:abstractNum>
-  <w:abstractNum w:abstractNumId="3" w15:restartNumberingAfterBreak="0">
+  <w:abstractNum w:abstractNumId="4" w15:restartNumberingAfterBreak="0">
     <w:nsid w:val="1DBF675D"/>
     <w:multiLevelType w:val="hybridMultilevel"/>
     <w:tmpl w:val="53788C64"/>
@@ -7645,7 +7875,7 @@
       </w:rPr>
     </w:lvl>
   </w:abstractNum>
-  <w:abstractNum w:abstractNumId="4" w15:restartNumberingAfterBreak="0">
+  <w:abstractNum w:abstractNumId="5" w15:restartNumberingAfterBreak="0">
     <w:nsid w:val="22D74530"/>
     <w:multiLevelType w:val="hybridMultilevel"/>
     <w:tmpl w:val="4AA62D1E"/>
@@ -7734,7 +7964,7 @@
       </w:pPr>
     </w:lvl>
   </w:abstractNum>
-  <w:abstractNum w:abstractNumId="5" w15:restartNumberingAfterBreak="0">
+  <w:abstractNum w:abstractNumId="6" w15:restartNumberingAfterBreak="0">
     <w:nsid w:val="3A9F2965"/>
     <w:multiLevelType w:val="hybridMultilevel"/>
     <w:tmpl w:val="7E5ACCA8"/>
@@ -7847,7 +8077,7 @@
       </w:rPr>
     </w:lvl>
   </w:abstractNum>
-  <w:abstractNum w:abstractNumId="6" w15:restartNumberingAfterBreak="0">
+  <w:abstractNum w:abstractNumId="7" w15:restartNumberingAfterBreak="0">
     <w:nsid w:val="3BE33CCF"/>
     <w:multiLevelType w:val="hybridMultilevel"/>
     <w:tmpl w:val="3698EC06"/>
@@ -7936,7 +8166,7 @@
       </w:pPr>
     </w:lvl>
   </w:abstractNum>
-  <w:abstractNum w:abstractNumId="7" w15:restartNumberingAfterBreak="0">
+  <w:abstractNum w:abstractNumId="8" w15:restartNumberingAfterBreak="0">
     <w:nsid w:val="4D8D6EEF"/>
     <w:multiLevelType w:val="hybridMultilevel"/>
     <w:tmpl w:val="F46EE4FC"/>
@@ -8049,7 +8279,7 @@
       </w:rPr>
     </w:lvl>
   </w:abstractNum>
-  <w:abstractNum w:abstractNumId="8" w15:restartNumberingAfterBreak="0">
+  <w:abstractNum w:abstractNumId="9" w15:restartNumberingAfterBreak="0">
     <w:nsid w:val="4EE56BC3"/>
     <w:multiLevelType w:val="hybridMultilevel"/>
     <w:tmpl w:val="4CEA27D2"/>
@@ -8138,7 +8368,7 @@
       </w:pPr>
     </w:lvl>
   </w:abstractNum>
-  <w:abstractNum w:abstractNumId="9" w15:restartNumberingAfterBreak="0">
+  <w:abstractNum w:abstractNumId="10" w15:restartNumberingAfterBreak="0">
     <w:nsid w:val="53F94EE6"/>
     <w:multiLevelType w:val="hybridMultilevel"/>
     <w:tmpl w:val="18501194"/>
@@ -8251,7 +8481,7 @@
       </w:rPr>
     </w:lvl>
   </w:abstractNum>
-  <w:abstractNum w:abstractNumId="10" w15:restartNumberingAfterBreak="0">
+  <w:abstractNum w:abstractNumId="11" w15:restartNumberingAfterBreak="0">
     <w:nsid w:val="56F077B3"/>
     <w:multiLevelType w:val="hybridMultilevel"/>
     <w:tmpl w:val="49F23BA8"/>
@@ -8340,7 +8570,7 @@
       </w:pPr>
     </w:lvl>
   </w:abstractNum>
-  <w:abstractNum w:abstractNumId="11" w15:restartNumberingAfterBreak="0">
+  <w:abstractNum w:abstractNumId="12" w15:restartNumberingAfterBreak="0">
     <w:nsid w:val="5BC84415"/>
     <w:multiLevelType w:val="hybridMultilevel"/>
     <w:tmpl w:val="6ACED17C"/>
@@ -8453,7 +8683,7 @@
       </w:rPr>
     </w:lvl>
   </w:abstractNum>
-  <w:abstractNum w:abstractNumId="12" w15:restartNumberingAfterBreak="0">
+  <w:abstractNum w:abstractNumId="13" w15:restartNumberingAfterBreak="0">
     <w:nsid w:val="69B16A31"/>
     <w:multiLevelType w:val="hybridMultilevel"/>
     <w:tmpl w:val="BBCE53E6"/>
@@ -8566,7 +8796,7 @@
       </w:rPr>
     </w:lvl>
   </w:abstractNum>
-  <w:abstractNum w:abstractNumId="13" w15:restartNumberingAfterBreak="0">
+  <w:abstractNum w:abstractNumId="14" w15:restartNumberingAfterBreak="0">
     <w:nsid w:val="7B412F77"/>
     <w:multiLevelType w:val="hybridMultilevel"/>
     <w:tmpl w:val="BA607130"/>
@@ -8679,7 +8909,7 @@
       </w:rPr>
     </w:lvl>
   </w:abstractNum>
-  <w:abstractNum w:abstractNumId="14" w15:restartNumberingAfterBreak="0">
+  <w:abstractNum w:abstractNumId="15" w15:restartNumberingAfterBreak="0">
     <w:nsid w:val="7C4954BD"/>
     <w:multiLevelType w:val="hybridMultilevel"/>
     <w:tmpl w:val="55C4974E"/>
@@ -8793,49 +9023,52 @@
     </w:lvl>
   </w:abstractNum>
   <w:num w:numId="1" w16cid:durableId="960108578">
-    <w:abstractNumId w:val="4"/>
+    <w:abstractNumId w:val="5"/>
   </w:num>
   <w:num w:numId="2" w16cid:durableId="42607962">
-    <w:abstractNumId w:val="6"/>
+    <w:abstractNumId w:val="7"/>
   </w:num>
   <w:num w:numId="3" w16cid:durableId="1757677028">
     <w:abstractNumId w:val="1"/>
   </w:num>
   <w:num w:numId="4" w16cid:durableId="1443113471">
-    <w:abstractNumId w:val="3"/>
+    <w:abstractNumId w:val="4"/>
   </w:num>
   <w:num w:numId="5" w16cid:durableId="1205144104">
-    <w:abstractNumId w:val="7"/>
+    <w:abstractNumId w:val="8"/>
   </w:num>
   <w:num w:numId="6" w16cid:durableId="213733355">
-    <w:abstractNumId w:val="11"/>
+    <w:abstractNumId w:val="12"/>
   </w:num>
   <w:num w:numId="7" w16cid:durableId="287664673">
-    <w:abstractNumId w:val="12"/>
+    <w:abstractNumId w:val="13"/>
   </w:num>
   <w:num w:numId="8" w16cid:durableId="306055367">
-    <w:abstractNumId w:val="5"/>
+    <w:abstractNumId w:val="6"/>
   </w:num>
   <w:num w:numId="9" w16cid:durableId="9724726">
     <w:abstractNumId w:val="0"/>
   </w:num>
   <w:num w:numId="10" w16cid:durableId="600257271">
+    <w:abstractNumId w:val="11"/>
+  </w:num>
+  <w:num w:numId="11" w16cid:durableId="1703744839">
+    <w:abstractNumId w:val="14"/>
+  </w:num>
+  <w:num w:numId="12" w16cid:durableId="1806969967">
+    <w:abstractNumId w:val="3"/>
+  </w:num>
+  <w:num w:numId="13" w16cid:durableId="942227130">
+    <w:abstractNumId w:val="9"/>
+  </w:num>
+  <w:num w:numId="14" w16cid:durableId="918095189">
     <w:abstractNumId w:val="10"/>
   </w:num>
-  <w:num w:numId="11" w16cid:durableId="1703744839">
-    <w:abstractNumId w:val="13"/>
+  <w:num w:numId="15" w16cid:durableId="908419228">
+    <w:abstractNumId w:val="15"/>
   </w:num>
-  <w:num w:numId="12" w16cid:durableId="1806969967">
+  <w:num w:numId="16" w16cid:durableId="1075669566">
     <w:abstractNumId w:val="2"/>
-  </w:num>
-  <w:num w:numId="13" w16cid:durableId="942227130">
-    <w:abstractNumId w:val="8"/>
-  </w:num>
-  <w:num w:numId="14" w16cid:durableId="918095189">
-    <w:abstractNumId w:val="9"/>
-  </w:num>
-  <w:num w:numId="15" w16cid:durableId="908419228">
-    <w:abstractNumId w:val="14"/>
   </w:num>
 </w:numbering>
 </file>
@@ -9282,12 +9515,23 @@
     <w:name w:val="Hyperlink"/>
     <w:basedOn w:val="Policepardfaut"/>
     <w:uiPriority w:val="99"/>
-    <w:semiHidden/>
     <w:unhideWhenUsed/>
     <w:rsid w:val="002B3B1C"/>
     <w:rPr>
       <w:color w:val="0000FF"/>
       <w:u w:val="single"/>
+    </w:rPr>
+  </w:style>
+  <w:style w:type="character" w:styleId="Mentionnonrsolue">
+    <w:name w:val="Unresolved Mention"/>
+    <w:basedOn w:val="Policepardfaut"/>
+    <w:uiPriority w:val="99"/>
+    <w:semiHidden/>
+    <w:unhideWhenUsed/>
+    <w:rsid w:val="003841A7"/>
+    <w:rPr>
+      <w:color w:val="605E5C"/>
+      <w:shd w:val="clear" w:color="auto" w:fill="E1DFDD"/>
     </w:rPr>
   </w:style>
 </w:styles>

</xml_diff>